<commit_message>
ultimos apuntes actualizados jaime + MONGO DB
</commit_message>
<xml_diff>
--- a/ApuntesJaimito/ANGULAR - copia.docx
+++ b/ApuntesJaimito/ANGULAR - copia.docx
@@ -1617,6 +1617,17 @@
       <w:r>
         <w:t>index.html</w:t>
       </w:r>
+      <w:r>
+        <w:sym w:font="Wingdings" w:char="F0E0"/>
+      </w:r>
+      <w:r>
+        <w:t xml:space="preserve"> llama a app </w:t>
+      </w:r>
+      <w:proofErr w:type="spellStart"/>
+      <w:r>
+        <w:t>component</w:t>
+      </w:r>
+      <w:proofErr w:type="spellEnd"/>
     </w:p>
     <w:p>
       <w:pPr>
@@ -1629,6 +1640,23 @@
       <w:r>
         <w:t>styles.css</w:t>
       </w:r>
+      <w:r>
+        <w:sym w:font="Wingdings" w:char="F0E0"/>
+      </w:r>
+      <w:r>
+        <w:t xml:space="preserve"> común a todos los componentes</w:t>
+      </w:r>
+      <w:r>
+        <w:t xml:space="preserve">(x ejemplo Font </w:t>
+      </w:r>
+      <w:proofErr w:type="spellStart"/>
+      <w:r>
+        <w:t>face</w:t>
+      </w:r>
+      <w:proofErr w:type="spellEnd"/>
+      <w:r>
+        <w:t>)</w:t>
+      </w:r>
     </w:p>
     <w:p>
       <w:pPr>
@@ -1643,6 +1671,12 @@
         <w:t>main.ts</w:t>
       </w:r>
       <w:proofErr w:type="spellEnd"/>
+      <w:r>
+        <w:sym w:font="Wingdings" w:char="F0E0"/>
+      </w:r>
+      <w:r>
+        <w:t xml:space="preserve"> también para cosas globales</w:t>
+      </w:r>
     </w:p>
     <w:p>
       <w:pPr>
@@ -1769,8 +1803,1379 @@
       <w:r>
         <w:t xml:space="preserve"> anidados al mismo nivel (sibblings)</w:t>
       </w:r>
+    </w:p>
+    <w:p/>
+    <w:p>
+      <w:pPr>
+        <w:pStyle w:val="Ttulo1"/>
+      </w:pPr>
+      <w:r>
+        <w:t>Definición de la arquitectura de componentes</w:t>
+      </w:r>
+    </w:p>
+    <w:p>
+      <w:r>
+        <w:t>Definir un componente es definir las propiedades y métodos que va a tener.</w:t>
+      </w:r>
+    </w:p>
+    <w:p>
+      <w:r>
+        <w:t xml:space="preserve">Los métodos se implementan en las clases. </w:t>
+      </w:r>
+    </w:p>
+    <w:p/>
+    <w:p>
+      <w:r>
+        <w:lastRenderedPageBreak/>
+        <w:t>Servicios</w:t>
+      </w:r>
+      <w:r>
+        <w:sym w:font="Wingdings" w:char="F0E0"/>
+      </w:r>
+      <w:r>
+        <w:t xml:space="preserve"> Inyección de dependencia</w:t>
+      </w:r>
+      <w:proofErr w:type="gramStart"/>
+      <w:r>
+        <w:t>.(</w:t>
+      </w:r>
+      <w:proofErr w:type="gramEnd"/>
+      <w:r>
+        <w:t xml:space="preserve">Son objetos, que no forman parte de mi arquitectura de componentes)El servicio no tiene vista, ni </w:t>
+      </w:r>
+      <w:proofErr w:type="spellStart"/>
+      <w:r>
+        <w:t>html</w:t>
+      </w:r>
+      <w:proofErr w:type="spellEnd"/>
+      <w:r>
+        <w:t xml:space="preserve">, ni </w:t>
+      </w:r>
+      <w:proofErr w:type="spellStart"/>
+      <w:r>
+        <w:t>css</w:t>
+      </w:r>
+      <w:proofErr w:type="spellEnd"/>
+      <w:r>
+        <w:t xml:space="preserve"> – es acción.</w:t>
+      </w:r>
+    </w:p>
+    <w:p>
+      <w:r>
+        <w:t xml:space="preserve">Los componentes tienen servicio </w:t>
+      </w:r>
+      <w:r>
+        <w:sym w:font="Wingdings" w:char="F0E0"/>
+      </w:r>
+      <w:r>
+        <w:t xml:space="preserve"> inyecciones de dependencia.</w:t>
+      </w:r>
+      <w:r>
+        <w:t xml:space="preserve"> (JSON </w:t>
+      </w:r>
+      <w:proofErr w:type="spellStart"/>
+      <w:r>
+        <w:t>dependencies</w:t>
+      </w:r>
+      <w:proofErr w:type="spellEnd"/>
+      <w:r>
+        <w:t>)</w:t>
+      </w:r>
+      <w:r>
+        <w:tab/>
+      </w:r>
+      <w:r>
+        <w:t>.</w:t>
+      </w:r>
+    </w:p>
+    <w:p>
+      <w:pPr>
+        <w:rPr>
+          <w:u w:val="single"/>
+        </w:rPr>
+      </w:pPr>
+      <w:r>
+        <w:t>Cada servicio es único para su función a desempeñar.</w:t>
+      </w:r>
+    </w:p>
+    <w:p>
+      <w:r>
+        <w:t>El servicio no puede funcionar por si solo; se instancia una vez</w:t>
+      </w:r>
+      <w:r>
+        <w:t xml:space="preserve"> y luego se “inyecta”.</w:t>
+      </w:r>
+    </w:p>
+    <w:p/>
+    <w:p>
+      <w:r>
+        <w:t xml:space="preserve">Curiosidad: (Las </w:t>
+      </w:r>
+      <w:proofErr w:type="spellStart"/>
+      <w:r>
+        <w:t>const</w:t>
+      </w:r>
+      <w:proofErr w:type="spellEnd"/>
+      <w:r>
+        <w:t xml:space="preserve"> por convenio se escriben en mayúsculas, x </w:t>
+      </w:r>
+      <w:proofErr w:type="spellStart"/>
+      <w:r>
+        <w:t>ejm</w:t>
+      </w:r>
+      <w:proofErr w:type="spellEnd"/>
+      <w:r>
+        <w:t xml:space="preserve">: </w:t>
+      </w:r>
+      <w:proofErr w:type="spellStart"/>
+      <w:r>
+        <w:t>conts</w:t>
+      </w:r>
+      <w:proofErr w:type="spellEnd"/>
+      <w:r>
+        <w:t xml:space="preserve"> PI = 3.141592</w:t>
+      </w:r>
+    </w:p>
+    <w:p/>
+    <w:p/>
+    <w:p>
+      <w:pPr>
+        <w:pStyle w:val="Prrafodelista"/>
+        <w:numPr>
+          <w:ilvl w:val="0"/>
+          <w:numId w:val="8"/>
+        </w:numPr>
+        <w:rPr>
+          <w:u w:val="single"/>
+        </w:rPr>
+      </w:pPr>
+      <w:r>
+        <w:rPr>
+          <w:u w:val="single"/>
+        </w:rPr>
+        <w:t>FILTROS</w:t>
+      </w:r>
+      <w:r>
+        <w:rPr>
+          <w:u w:val="single"/>
+        </w:rPr>
+        <w:t xml:space="preserve">: </w:t>
+      </w:r>
+      <w:r>
+        <w:t xml:space="preserve">A una variable se le pueden aplicar filtros para que los modifique (podemos buscar la lista de filtros ya que son muchísimos, hay para </w:t>
+      </w:r>
+      <w:proofErr w:type="spellStart"/>
+      <w:r>
+        <w:t>strings</w:t>
+      </w:r>
+      <w:proofErr w:type="spellEnd"/>
+      <w:r>
+        <w:t xml:space="preserve"> ( </w:t>
+      </w:r>
+      <w:proofErr w:type="spellStart"/>
+      <w:r>
+        <w:t>uppercase</w:t>
+      </w:r>
+      <w:proofErr w:type="spellEnd"/>
+      <w:r>
+        <w:t xml:space="preserve">, </w:t>
+      </w:r>
+      <w:proofErr w:type="spellStart"/>
+      <w:r>
+        <w:t>lowercase</w:t>
+      </w:r>
+      <w:proofErr w:type="spellEnd"/>
+      <w:r>
+        <w:t xml:space="preserve">) para </w:t>
+      </w:r>
+      <w:proofErr w:type="spellStart"/>
+      <w:r>
+        <w:t>numer</w:t>
+      </w:r>
+      <w:proofErr w:type="spellEnd"/>
+      <w:r>
+        <w:t xml:space="preserve"> también </w:t>
+      </w:r>
+      <w:proofErr w:type="gramStart"/>
+      <w:r>
+        <w:t>..</w:t>
+      </w:r>
+      <w:proofErr w:type="gramEnd"/>
+      <w:r>
+        <w:t xml:space="preserve"> etc…</w:t>
+      </w:r>
+    </w:p>
+    <w:p>
+      <w:pPr>
+        <w:ind w:left="708"/>
+      </w:pPr>
+      <w:r>
+        <w:t>Mirara en la doc. Oficial de angular</w:t>
+      </w:r>
+    </w:p>
+    <w:p>
+      <w:pPr>
+        <w:ind w:left="708"/>
+      </w:pPr>
+      <w:r>
+        <w:t>Se pueden anidar o encadenar filtros.</w:t>
+      </w:r>
+    </w:p>
+    <w:p>
+      <w:pPr>
+        <w:pStyle w:val="Prrafodelista"/>
+        <w:numPr>
+          <w:ilvl w:val="0"/>
+          <w:numId w:val="8"/>
+        </w:numPr>
+        <w:rPr>
+          <w:u w:val="single"/>
+        </w:rPr>
+      </w:pPr>
+      <w:r>
+        <w:rPr>
+          <w:u w:val="single"/>
+        </w:rPr>
+        <w:t xml:space="preserve">BANANA </w:t>
+      </w:r>
+      <w:r>
+        <w:rPr>
+          <w:u w:val="single"/>
+        </w:rPr>
+        <w:t xml:space="preserve">IN </w:t>
+      </w:r>
+      <w:r>
+        <w:rPr>
+          <w:u w:val="single"/>
+        </w:rPr>
+        <w:t>BOX</w:t>
+      </w:r>
+    </w:p>
+    <w:p>
+      <w:pPr>
+        <w:pStyle w:val="Prrafodelista"/>
+      </w:pPr>
+      <w:proofErr w:type="spellStart"/>
+      <w:r>
+        <w:t>Double</w:t>
+      </w:r>
+      <w:proofErr w:type="spellEnd"/>
+      <w:r>
+        <w:t xml:space="preserve"> </w:t>
+      </w:r>
+      <w:proofErr w:type="spellStart"/>
+      <w:r>
+        <w:t>binding</w:t>
+      </w:r>
+      <w:proofErr w:type="spellEnd"/>
+      <w:r>
+        <w:t xml:space="preserve"> es meter algo entre </w:t>
+      </w:r>
+      <w:proofErr w:type="gramStart"/>
+      <w:r>
+        <w:t>doble(</w:t>
+      </w:r>
+      <w:proofErr w:type="gramEnd"/>
+      <w:r>
+        <w:t xml:space="preserve">) y luego {} </w:t>
+      </w:r>
+      <w:r>
+        <w:sym w:font="Wingdings" w:char="F0E0"/>
+      </w:r>
+      <w:r>
+        <w:t>{()}</w:t>
+      </w:r>
+    </w:p>
+    <w:p>
+      <w:pPr>
+        <w:pStyle w:val="Prrafodelista"/>
+      </w:pPr>
+      <w:r>
+        <w:t>Tiene que haber un input para que se puede modificar a posteriori.</w:t>
+      </w:r>
+    </w:p>
+    <w:p>
+      <w:pPr>
+        <w:pStyle w:val="Prrafodelista"/>
+      </w:pPr>
+      <w:r>
+        <w:t>Cuando empleamos doble llave {{}</w:t>
+      </w:r>
+      <w:proofErr w:type="gramStart"/>
+      <w:r>
+        <w:t>} ,</w:t>
+      </w:r>
+      <w:proofErr w:type="gramEnd"/>
+      <w:r>
+        <w:t xml:space="preserve"> estamos consumiendo los datos</w:t>
+      </w:r>
+      <w:r>
+        <w:t>.</w:t>
+      </w:r>
+    </w:p>
+    <w:p>
+      <w:pPr>
+        <w:pStyle w:val="Prrafodelista"/>
+      </w:pPr>
+      <w:r>
+        <w:t xml:space="preserve">-Dentro de la banana in a box insertamos la “directiva” en el componente </w:t>
+      </w:r>
+      <w:proofErr w:type="spellStart"/>
+      <w:proofErr w:type="gramStart"/>
+      <w:r>
+        <w:t>hmtl</w:t>
+      </w:r>
+      <w:proofErr w:type="spellEnd"/>
+      <w:r>
+        <w:t>(</w:t>
+      </w:r>
+      <w:proofErr w:type="gramEnd"/>
+      <w:r>
+        <w:t>plantilla)</w:t>
+      </w:r>
+    </w:p>
+    <w:p>
+      <w:pPr>
+        <w:pStyle w:val="Prrafodelista"/>
+      </w:pPr>
+      <w:r>
+        <w:t xml:space="preserve">-En </w:t>
+      </w:r>
+      <w:proofErr w:type="spellStart"/>
+      <w:r>
+        <w:t>component.ts</w:t>
+      </w:r>
+      <w:proofErr w:type="spellEnd"/>
+      <w:r>
+        <w:t xml:space="preserve"> </w:t>
+      </w:r>
+      <w:proofErr w:type="spellStart"/>
+      <w:r>
+        <w:t>imp</w:t>
+      </w:r>
+      <w:r>
+        <w:t>oratmos</w:t>
+      </w:r>
+      <w:proofErr w:type="spellEnd"/>
+      <w:r>
+        <w:t xml:space="preserve"> el </w:t>
+      </w:r>
+      <w:proofErr w:type="spellStart"/>
+      <w:r>
+        <w:t>FormModules</w:t>
+      </w:r>
+      <w:proofErr w:type="spellEnd"/>
+      <w:r>
+        <w:t xml:space="preserve"> de @angu</w:t>
+      </w:r>
+      <w:r>
+        <w:t>lar/</w:t>
+      </w:r>
+      <w:proofErr w:type="spellStart"/>
+      <w:r>
+        <w:t>forms</w:t>
+      </w:r>
+      <w:proofErr w:type="spellEnd"/>
+    </w:p>
+    <w:p>
+      <w:pPr>
+        <w:pStyle w:val="Prrafodelista"/>
+      </w:pPr>
+      <w:r>
+        <w:t xml:space="preserve">-In app </w:t>
+      </w:r>
+      <w:proofErr w:type="spellStart"/>
+      <w:r>
+        <w:t>module.ts</w:t>
+      </w:r>
+      <w:proofErr w:type="spellEnd"/>
+      <w:r>
+        <w:t xml:space="preserve">  lo añadimos otra vez e importamos dos veces </w:t>
+      </w:r>
+      <w:proofErr w:type="gramStart"/>
+      <w:r>
+        <w:t>( al</w:t>
+      </w:r>
+      <w:proofErr w:type="gramEnd"/>
+      <w:r>
+        <w:t xml:space="preserve"> </w:t>
+      </w:r>
+      <w:proofErr w:type="spellStart"/>
+      <w:r>
+        <w:t>prinicipio</w:t>
+      </w:r>
+      <w:proofErr w:type="spellEnd"/>
+      <w:r>
+        <w:t xml:space="preserve"> </w:t>
+      </w:r>
+      <w:proofErr w:type="spellStart"/>
+      <w:r>
+        <w:t>y</w:t>
+      </w:r>
+      <w:proofErr w:type="spellEnd"/>
+      <w:r>
+        <w:t xml:space="preserve"> importamos sub-JSON del </w:t>
+      </w:r>
+      <w:proofErr w:type="spellStart"/>
+      <w:r>
+        <w:t>NgModule</w:t>
+      </w:r>
+      <w:proofErr w:type="spellEnd"/>
+      <w:r>
+        <w:t xml:space="preserve"> JSON.</w:t>
+      </w:r>
+    </w:p>
+    <w:p>
+      <w:pPr>
+        <w:pStyle w:val="Prrafodelista"/>
+      </w:pPr>
+    </w:p>
+    <w:p>
+      <w:pPr>
+        <w:pStyle w:val="Prrafodelista"/>
+        <w:rPr>
+          <w:color w:val="000000" w:themeColor="text1"/>
+        </w:rPr>
+      </w:pPr>
+      <w:r>
+        <w:t xml:space="preserve">*Cada vez que un año de algo nuevo en </w:t>
+      </w:r>
+      <w:r>
+        <w:rPr>
+          <w:color w:val="FF0000"/>
+        </w:rPr>
+        <w:t>app componentes</w:t>
+      </w:r>
+      <w:r>
+        <w:t xml:space="preserve">, debo añadirlo también a </w:t>
+      </w:r>
+      <w:proofErr w:type="spellStart"/>
+      <w:r>
+        <w:rPr>
+          <w:color w:val="FF0000"/>
+          <w:u w:val="single"/>
+        </w:rPr>
+        <w:t>app.module</w:t>
+      </w:r>
+      <w:proofErr w:type="spellEnd"/>
+      <w:proofErr w:type="gramStart"/>
+      <w:r>
+        <w:rPr>
+          <w:color w:val="FF0000"/>
+          <w:u w:val="single"/>
+        </w:rPr>
+        <w:t>.</w:t>
+      </w:r>
+      <w:r>
+        <w:rPr>
+          <w:color w:val="000000" w:themeColor="text1"/>
+          <w:u w:val="single"/>
+        </w:rPr>
+        <w:t>(</w:t>
+      </w:r>
+      <w:proofErr w:type="gramEnd"/>
+      <w:r>
+        <w:rPr>
+          <w:color w:val="000000" w:themeColor="text1"/>
+        </w:rPr>
+        <w:t>es como el constructor, es el que cargará todo lo que necesito para mi aplicación)</w:t>
+      </w:r>
+    </w:p>
+    <w:p>
+      <w:pPr>
+        <w:pStyle w:val="Prrafodelista"/>
+        <w:rPr>
+          <w:color w:val="000000" w:themeColor="text1"/>
+        </w:rPr>
+      </w:pPr>
+    </w:p>
+    <w:p>
+      <w:pPr>
+        <w:pStyle w:val="Prrafodelista"/>
+        <w:rPr>
+          <w:color w:val="000000" w:themeColor="text1"/>
+        </w:rPr>
+      </w:pPr>
+    </w:p>
+    <w:p>
+      <w:pPr>
+        <w:pStyle w:val="Prrafodelista"/>
+        <w:rPr>
+          <w:color w:val="000000" w:themeColor="text1"/>
+        </w:rPr>
+      </w:pPr>
+    </w:p>
+    <w:p>
+      <w:pPr>
+        <w:pStyle w:val="Prrafodelista"/>
+        <w:rPr>
+          <w:color w:val="000000" w:themeColor="text1"/>
+        </w:rPr>
+      </w:pPr>
+    </w:p>
+    <w:p>
+      <w:pPr>
+        <w:pStyle w:val="Prrafodelista"/>
+        <w:rPr>
+          <w:color w:val="000000" w:themeColor="text1"/>
+        </w:rPr>
+      </w:pPr>
+      <w:r>
+        <w:rPr>
+          <w:color w:val="000000" w:themeColor="text1"/>
+        </w:rPr>
+        <w:t>(</w:t>
+      </w:r>
+      <w:proofErr w:type="gramStart"/>
+      <w:r>
+        <w:rPr>
+          <w:color w:val="000000" w:themeColor="text1"/>
+        </w:rPr>
+        <w:t>eventos</w:t>
+      </w:r>
+      <w:proofErr w:type="gramEnd"/>
+      <w:r>
+        <w:rPr>
+          <w:color w:val="000000" w:themeColor="text1"/>
+        </w:rPr>
+        <w:t>)</w:t>
+      </w:r>
+    </w:p>
+    <w:p>
+      <w:pPr>
+        <w:pStyle w:val="Prrafodelista"/>
+        <w:rPr>
+          <w:color w:val="000000" w:themeColor="text1"/>
+        </w:rPr>
+      </w:pPr>
+      <w:r>
+        <w:rPr>
+          <w:color w:val="000000" w:themeColor="text1"/>
+        </w:rPr>
+        <w:t>[</w:t>
+      </w:r>
+      <w:proofErr w:type="gramStart"/>
+      <w:r>
+        <w:rPr>
+          <w:color w:val="000000" w:themeColor="text1"/>
+        </w:rPr>
+        <w:t>clases</w:t>
+      </w:r>
+      <w:proofErr w:type="gramEnd"/>
+      <w:r>
+        <w:rPr>
+          <w:color w:val="000000" w:themeColor="text1"/>
+        </w:rPr>
+        <w:t>]</w:t>
+      </w:r>
+    </w:p>
+    <w:p>
+      <w:pPr>
+        <w:pStyle w:val="Prrafodelista"/>
+        <w:rPr>
+          <w:color w:val="000000" w:themeColor="text1"/>
+        </w:rPr>
+      </w:pPr>
+      <w:r>
+        <w:rPr>
+          <w:color w:val="000000" w:themeColor="text1"/>
+        </w:rPr>
+        <w:t>{{</w:t>
+      </w:r>
+      <w:proofErr w:type="gramStart"/>
+      <w:r>
+        <w:rPr>
+          <w:color w:val="000000" w:themeColor="text1"/>
+        </w:rPr>
+        <w:t>lectura</w:t>
+      </w:r>
+      <w:proofErr w:type="gramEnd"/>
+      <w:r>
+        <w:rPr>
+          <w:color w:val="000000" w:themeColor="text1"/>
+        </w:rPr>
+        <w:t>}}</w:t>
+      </w:r>
+    </w:p>
+    <w:p>
+      <w:pPr>
+        <w:pStyle w:val="Prrafodelista"/>
+        <w:rPr>
+          <w:color w:val="000000" w:themeColor="text1"/>
+        </w:rPr>
+      </w:pPr>
+      <w:r>
+        <w:rPr>
+          <w:color w:val="000000" w:themeColor="text1"/>
+        </w:rPr>
+        <w:t>[(</w:t>
+      </w:r>
+      <w:proofErr w:type="spellStart"/>
+      <w:proofErr w:type="gramStart"/>
+      <w:r>
+        <w:rPr>
+          <w:color w:val="000000" w:themeColor="text1"/>
+        </w:rPr>
+        <w:t>double</w:t>
+      </w:r>
+      <w:proofErr w:type="spellEnd"/>
+      <w:proofErr w:type="gramEnd"/>
+      <w:r>
+        <w:rPr>
+          <w:color w:val="000000" w:themeColor="text1"/>
+        </w:rPr>
+        <w:t xml:space="preserve"> – </w:t>
+      </w:r>
+      <w:proofErr w:type="spellStart"/>
+      <w:r>
+        <w:rPr>
+          <w:color w:val="000000" w:themeColor="text1"/>
+        </w:rPr>
+        <w:t>binding</w:t>
+      </w:r>
+      <w:proofErr w:type="spellEnd"/>
+      <w:r>
+        <w:rPr>
+          <w:color w:val="000000" w:themeColor="text1"/>
+        </w:rPr>
+        <w:t>)]</w:t>
+      </w:r>
+    </w:p>
+    <w:p>
+      <w:pPr>
+        <w:pStyle w:val="Prrafodelista"/>
+        <w:rPr>
+          <w:color w:val="000000" w:themeColor="text1"/>
+        </w:rPr>
+      </w:pPr>
+      <w:proofErr w:type="gramStart"/>
+      <w:r>
+        <w:rPr>
+          <w:color w:val="000000" w:themeColor="text1"/>
+        </w:rPr>
+        <w:t>Directivas :</w:t>
+      </w:r>
+      <w:proofErr w:type="gramEnd"/>
+      <w:r>
+        <w:rPr>
+          <w:color w:val="000000" w:themeColor="text1"/>
+        </w:rPr>
+        <w:t xml:space="preserve"> </w:t>
+      </w:r>
+      <w:proofErr w:type="spellStart"/>
+      <w:r>
+        <w:rPr>
+          <w:color w:val="000000" w:themeColor="text1"/>
+        </w:rPr>
+        <w:t>ng</w:t>
+      </w:r>
+      <w:proofErr w:type="spellEnd"/>
+    </w:p>
+    <w:p>
+      <w:pPr>
+        <w:pStyle w:val="Prrafodelista"/>
+        <w:rPr>
+          <w:color w:val="000000" w:themeColor="text1"/>
+        </w:rPr>
+      </w:pPr>
+    </w:p>
+    <w:p>
+      <w:pPr>
+        <w:pStyle w:val="Prrafodelista"/>
+        <w:rPr>
+          <w:color w:val="000000" w:themeColor="text1"/>
+        </w:rPr>
+      </w:pPr>
+    </w:p>
+    <w:p>
+      <w:pPr>
+        <w:rPr>
+          <w:color w:val="000000" w:themeColor="text1"/>
+        </w:rPr>
+      </w:pPr>
+    </w:p>
+    <w:p>
+      <w:pPr>
+        <w:pStyle w:val="Ttulo2"/>
+      </w:pPr>
+      <w:r>
+        <w:lastRenderedPageBreak/>
+        <w:t>(</w:t>
+      </w:r>
+      <w:proofErr w:type="spellStart"/>
+      <w:proofErr w:type="gramStart"/>
+      <w:r>
+        <w:t>eventbinding</w:t>
+      </w:r>
+      <w:proofErr w:type="spellEnd"/>
+      <w:proofErr w:type="gramEnd"/>
+      <w:r>
+        <w:t>)</w:t>
+      </w:r>
+    </w:p>
+    <w:p>
+      <w:r>
+        <w:t xml:space="preserve">Se recomienda declarar las funciones manejadoras con la nomenclatura  </w:t>
+      </w:r>
+      <w:proofErr w:type="spellStart"/>
+      <w:r>
+        <w:t>on</w:t>
+      </w:r>
+      <w:proofErr w:type="spellEnd"/>
+      <w:r>
+        <w:t xml:space="preserve"> </w:t>
+      </w:r>
+      <w:proofErr w:type="spellStart"/>
+      <w:r>
+        <w:t>Event</w:t>
+      </w:r>
+      <w:proofErr w:type="spellEnd"/>
+    </w:p>
+    <w:p>
+      <w:pPr>
+        <w:spacing w:line="240" w:lineRule="auto"/>
+      </w:pPr>
+      <w:r>
+        <w:t xml:space="preserve">Otras directivas famosas son las asociadas al concepto </w:t>
+      </w:r>
+      <w:proofErr w:type="spellStart"/>
+      <w:r>
+        <w:t>event-binding</w:t>
+      </w:r>
+      <w:proofErr w:type="spellEnd"/>
+      <w:r>
+        <w:t xml:space="preserve"> y </w:t>
+      </w:r>
+      <w:proofErr w:type="spellStart"/>
+      <w:r>
+        <w:t>class-binding</w:t>
+      </w:r>
+      <w:proofErr w:type="spellEnd"/>
+    </w:p>
+    <w:p>
+      <w:r>
+        <w:t>&lt;</w:t>
+      </w:r>
+      <w:proofErr w:type="spellStart"/>
+      <w:proofErr w:type="gramStart"/>
+      <w:r>
+        <w:t>button</w:t>
+      </w:r>
+      <w:proofErr w:type="spellEnd"/>
+      <w:r>
+        <w:t>(</w:t>
+      </w:r>
+      <w:proofErr w:type="spellStart"/>
+      <w:proofErr w:type="gramEnd"/>
+      <w:r>
+        <w:t>click</w:t>
+      </w:r>
+      <w:proofErr w:type="spellEnd"/>
+      <w:r>
+        <w:t>)=”</w:t>
+      </w:r>
+      <w:proofErr w:type="spellStart"/>
+      <w:r>
+        <w:t>onEvent</w:t>
+      </w:r>
+      <w:proofErr w:type="spellEnd"/>
+      <w:r>
+        <w:t>(</w:t>
+      </w:r>
+      <w:proofErr w:type="spellStart"/>
+      <w:r>
+        <w:t>myHero</w:t>
+      </w:r>
+      <w:proofErr w:type="spellEnd"/>
+      <w:r>
+        <w:t>)”&gt;           (*</w:t>
+      </w:r>
+      <w:proofErr w:type="spellStart"/>
+      <w:r>
+        <w:t>onEvent</w:t>
+      </w:r>
+      <w:proofErr w:type="spellEnd"/>
+      <w:r>
+        <w:t xml:space="preserve"> es una función manejadora que creo yo y por la tanto la puedo llamar como </w:t>
+      </w:r>
+      <w:proofErr w:type="spellStart"/>
+      <w:r>
+        <w:t>quíera</w:t>
+      </w:r>
+      <w:proofErr w:type="spellEnd"/>
+      <w:r>
+        <w:t>, pero se suele llamar así por convenio</w:t>
+      </w:r>
+    </w:p>
+    <w:p>
+      <w:pPr>
+        <w:pStyle w:val="Ttulo2"/>
+      </w:pPr>
+      <w:r>
+        <w:t>(</w:t>
+      </w:r>
+      <w:proofErr w:type="spellStart"/>
+      <w:proofErr w:type="gramStart"/>
+      <w:r>
+        <w:t>classBingding</w:t>
+      </w:r>
+      <w:proofErr w:type="spellEnd"/>
+      <w:proofErr w:type="gramEnd"/>
+      <w:r>
+        <w:t>)</w:t>
+      </w:r>
+    </w:p>
+    <w:p>
+      <w:r>
+        <w:t xml:space="preserve">Declare a </w:t>
+      </w:r>
+      <w:proofErr w:type="spellStart"/>
+      <w:r>
+        <w:t>class</w:t>
+      </w:r>
+      <w:proofErr w:type="spellEnd"/>
+      <w:r>
+        <w:t xml:space="preserve"> of </w:t>
+      </w:r>
+      <w:proofErr w:type="spellStart"/>
+      <w:r>
+        <w:t>the</w:t>
+      </w:r>
+      <w:proofErr w:type="spellEnd"/>
+      <w:r>
+        <w:t xml:space="preserve"> </w:t>
+      </w:r>
+      <w:proofErr w:type="spellStart"/>
+      <w:r>
+        <w:t>component</w:t>
+      </w:r>
+      <w:proofErr w:type="spellEnd"/>
+      <w:r>
+        <w:t xml:space="preserve"> at </w:t>
+      </w:r>
+      <w:proofErr w:type="spellStart"/>
+      <w:r>
+        <w:t>the</w:t>
+      </w:r>
+      <w:proofErr w:type="spellEnd"/>
+      <w:r>
+        <w:t xml:space="preserve"> component.html file y las define en </w:t>
+      </w:r>
+      <w:proofErr w:type="spellStart"/>
+      <w:r>
+        <w:rPr>
+          <w:b/>
+        </w:rPr>
+        <w:t>component.css.file</w:t>
+      </w:r>
+      <w:proofErr w:type="spellEnd"/>
+      <w:r>
+        <w:rPr>
+          <w:b/>
+        </w:rPr>
+        <w:t>.</w:t>
+      </w:r>
+      <w:r>
+        <w:t xml:space="preserve"> Y aplica la clase dependiendo de la comparación de la condición.</w:t>
+      </w:r>
+    </w:p>
+    <w:p>
+      <w:pPr>
+        <w:pStyle w:val="Ttulo2"/>
+      </w:pPr>
+    </w:p>
+    <w:p>
+      <w:pPr>
+        <w:pStyle w:val="Ttulo2"/>
+      </w:pPr>
+      <w:r>
+        <w:t>Directivas:</w:t>
+      </w:r>
+    </w:p>
+    <w:p>
+      <w:r>
+        <w:t>&lt;</w:t>
+      </w:r>
+      <w:proofErr w:type="gramStart"/>
+      <w:r>
+        <w:t>div</w:t>
+      </w:r>
+      <w:proofErr w:type="gramEnd"/>
+      <w:r>
+        <w:t xml:space="preserve"> </w:t>
+      </w:r>
+      <w:r>
+        <w:rPr>
+          <w:color w:val="ED7D31" w:themeColor="accent2"/>
+        </w:rPr>
+        <w:t xml:space="preserve">* </w:t>
+      </w:r>
+      <w:proofErr w:type="spellStart"/>
+      <w:r>
+        <w:rPr>
+          <w:color w:val="ED7D31" w:themeColor="accent2"/>
+        </w:rPr>
+        <w:t>ngFor</w:t>
+      </w:r>
+      <w:proofErr w:type="spellEnd"/>
+      <w:r>
+        <w:rPr>
+          <w:color w:val="ED7D31" w:themeColor="accent2"/>
+        </w:rPr>
+        <w:t xml:space="preserve"> </w:t>
+      </w:r>
+      <w:r>
+        <w:t>=”</w:t>
+      </w:r>
+      <w:proofErr w:type="spellStart"/>
+      <w:r>
+        <w:t>let</w:t>
+      </w:r>
+      <w:proofErr w:type="spellEnd"/>
+      <w:r>
+        <w:t xml:space="preserve"> </w:t>
+      </w:r>
+      <w:proofErr w:type="spellStart"/>
+      <w:r>
+        <w:t>myHero</w:t>
+      </w:r>
+      <w:proofErr w:type="spellEnd"/>
+      <w:r>
+        <w:t xml:space="preserve"> </w:t>
+      </w:r>
+      <w:r>
+        <w:rPr>
+          <w:color w:val="ED7D31" w:themeColor="accent2"/>
+        </w:rPr>
+        <w:t>of</w:t>
+      </w:r>
+      <w:r>
+        <w:t xml:space="preserve"> </w:t>
+      </w:r>
+      <w:proofErr w:type="spellStart"/>
+      <w:r>
+        <w:t>heroes</w:t>
+      </w:r>
+      <w:proofErr w:type="spellEnd"/>
+      <w:r>
+        <w:t xml:space="preserve">”&gt; // </w:t>
+      </w:r>
+      <w:proofErr w:type="spellStart"/>
+      <w:r>
+        <w:t>ngFor</w:t>
+      </w:r>
+      <w:proofErr w:type="spellEnd"/>
+      <w:r>
+        <w:t xml:space="preserve"> coge la variable </w:t>
+      </w:r>
+      <w:proofErr w:type="spellStart"/>
+      <w:r>
+        <w:t>letmyHero</w:t>
+      </w:r>
+      <w:proofErr w:type="spellEnd"/>
+      <w:r>
+        <w:t xml:space="preserve"> de elementos del </w:t>
+      </w:r>
+      <w:proofErr w:type="spellStart"/>
+      <w:r>
+        <w:t>array</w:t>
+      </w:r>
+      <w:proofErr w:type="spellEnd"/>
+      <w:r>
+        <w:t xml:space="preserve"> héroes – Y lo pinta :</w:t>
+      </w:r>
+    </w:p>
+    <w:p/>
+    <w:p>
+      <w:pPr>
+        <w:spacing w:line="240" w:lineRule="auto"/>
+      </w:pPr>
+      <w:r>
+        <w:t>&lt;</w:t>
+      </w:r>
+      <w:r>
+        <w:t>div</w:t>
+      </w:r>
+      <w:r>
+        <w:rPr>
+          <w:color w:val="ED7D31" w:themeColor="accent2"/>
+        </w:rPr>
+        <w:t>*</w:t>
+      </w:r>
+      <w:proofErr w:type="spellStart"/>
+      <w:r>
+        <w:rPr>
+          <w:color w:val="ED7D31" w:themeColor="accent2"/>
+        </w:rPr>
+        <w:t>ngI</w:t>
+      </w:r>
+      <w:r>
+        <w:rPr>
+          <w:color w:val="ED7D31" w:themeColor="accent2"/>
+        </w:rPr>
+        <w:t>f</w:t>
+      </w:r>
+      <w:proofErr w:type="spellEnd"/>
+      <w:r>
+        <w:rPr>
+          <w:color w:val="ED7D31" w:themeColor="accent2"/>
+        </w:rPr>
+        <w:t xml:space="preserve"> </w:t>
+      </w:r>
+      <w:r>
+        <w:t xml:space="preserve">= </w:t>
+      </w:r>
+      <w:r>
+        <w:t>“</w:t>
+      </w:r>
+      <w:proofErr w:type="gramStart"/>
+      <w:r>
+        <w:t xml:space="preserve">myHero.name </w:t>
+      </w:r>
+      <w:r>
+        <w:t>!=</w:t>
+      </w:r>
+      <w:proofErr w:type="gramEnd"/>
+      <w:r>
+        <w:t>= “”&gt;</w:t>
+      </w:r>
+      <w:r>
+        <w:t>”</w:t>
+      </w:r>
+      <w:r>
+        <w:t>Sirve para pintar algo si se cumple una condición</w:t>
+      </w:r>
+      <w:r>
+        <w:t xml:space="preserve">, </w:t>
+      </w:r>
+      <w:proofErr w:type="spellStart"/>
+      <w:r>
+        <w:t>xejm</w:t>
+      </w:r>
+      <w:proofErr w:type="spellEnd"/>
+      <w:r>
+        <w:t xml:space="preserve"> si myHero.name no está vacío.</w:t>
+      </w:r>
+    </w:p>
+    <w:p>
+      <w:pPr>
+        <w:spacing w:line="240" w:lineRule="auto"/>
+      </w:pPr>
+      <w:r>
+        <w:t>**Todo lo que tenga que ver con eventos se pone (entre paréntesis), y entre las llaves lo que vamos a consumir y se ve a tiempo real.</w:t>
+      </w:r>
+    </w:p>
+    <w:p>
+      <w:pPr>
+        <w:spacing w:line="240" w:lineRule="auto"/>
+      </w:pPr>
+      <w:r>
+        <w:t>)</w:t>
+      </w:r>
+    </w:p>
+    <w:p>
+      <w:pPr>
+        <w:pStyle w:val="Ttulo2"/>
+      </w:pPr>
+      <w:r>
+        <w:t>(</w:t>
+      </w:r>
+      <w:proofErr w:type="spellStart"/>
+      <w:r>
+        <w:t>E</w:t>
+      </w:r>
+      <w:r>
+        <w:t>nrouting</w:t>
+      </w:r>
+      <w:proofErr w:type="spellEnd"/>
+      <w:r>
+        <w:t xml:space="preserve"> – </w:t>
+      </w:r>
+      <w:proofErr w:type="spellStart"/>
+      <w:r>
+        <w:t>menu</w:t>
+      </w:r>
+      <w:proofErr w:type="spellEnd"/>
+      <w:r>
+        <w:t xml:space="preserve"> navegación</w:t>
+      </w:r>
+      <w:r>
+        <w:t xml:space="preserve"> </w:t>
+      </w:r>
+      <w:r>
+        <w:sym w:font="Wingdings" w:char="F0E0"/>
+      </w:r>
+      <w:r>
+        <w:t xml:space="preserve"> todos los </w:t>
+      </w:r>
+      <w:proofErr w:type="spellStart"/>
+      <w:r>
+        <w:t>frame</w:t>
+      </w:r>
+      <w:proofErr w:type="spellEnd"/>
+      <w:r>
+        <w:t xml:space="preserve"> Works tienen este concepto</w:t>
+      </w:r>
+      <w:r>
+        <w:t>)</w:t>
+      </w:r>
+    </w:p>
+    <w:p>
+      <w:r>
+        <w:t>Tiene que tener un componente general (app) y un lugar donde se cargará el elemento al que estamos llamando.</w:t>
+      </w:r>
+    </w:p>
+    <w:p>
+      <w:r>
+        <w:rPr>
+          <w:b/>
+        </w:rPr>
+        <w:t>&lt;</w:t>
+      </w:r>
+      <w:proofErr w:type="spellStart"/>
+      <w:r>
+        <w:rPr>
+          <w:b/>
+        </w:rPr>
+        <w:t>router-oulet</w:t>
+      </w:r>
+      <w:proofErr w:type="spellEnd"/>
+      <w:r>
+        <w:rPr>
+          <w:b/>
+        </w:rPr>
+        <w:t>&gt;&lt;/</w:t>
+      </w:r>
+      <w:proofErr w:type="spellStart"/>
+      <w:r>
+        <w:rPr>
+          <w:b/>
+        </w:rPr>
+        <w:t>router-oulet</w:t>
+      </w:r>
+      <w:proofErr w:type="spellEnd"/>
+      <w:r>
+        <w:rPr>
+          <w:b/>
+        </w:rPr>
+        <w:t>&gt;</w:t>
+      </w:r>
+      <w:r>
+        <w:t xml:space="preserve"> Es la etiqueta donde se va a meter </w:t>
+      </w:r>
+      <w:proofErr w:type="gramStart"/>
+      <w:r>
+        <w:t>“ el</w:t>
+      </w:r>
+      <w:proofErr w:type="gramEnd"/>
+      <w:r>
+        <w:t xml:space="preserve"> mando a distancia”</w:t>
+      </w:r>
+    </w:p>
+    <w:p>
+      <w:r>
+        <w:t xml:space="preserve">El enrutador es un fichero que </w:t>
+      </w:r>
+      <w:proofErr w:type="spellStart"/>
+      <w:r>
+        <w:t>linka</w:t>
+      </w:r>
+      <w:proofErr w:type="spellEnd"/>
+      <w:r>
+        <w:t xml:space="preserve"> </w:t>
+      </w:r>
+      <w:proofErr w:type="spellStart"/>
+      <w:r>
+        <w:t>strings</w:t>
+      </w:r>
+      <w:proofErr w:type="spellEnd"/>
+      <w:r>
+        <w:t xml:space="preserve"> a un </w:t>
+      </w:r>
+      <w:proofErr w:type="spellStart"/>
+      <w:r>
+        <w:t>component</w:t>
+      </w:r>
+      <w:proofErr w:type="spellEnd"/>
+      <w:r>
+        <w:sym w:font="Wingdings" w:char="F0E0"/>
+      </w:r>
+      <w:r>
+        <w:t xml:space="preserve"> Es “el mando a distancia”</w:t>
+      </w:r>
+    </w:p>
+    <w:p>
+      <w:r>
+        <w:t xml:space="preserve"> Comando </w:t>
+      </w:r>
+      <w:proofErr w:type="spellStart"/>
+      <w:r>
+        <w:t>ng</w:t>
+      </w:r>
+      <w:proofErr w:type="spellEnd"/>
+      <w:r>
+        <w:t>: genera un nuevo .</w:t>
+      </w:r>
+      <w:proofErr w:type="spellStart"/>
+      <w:r>
+        <w:t>ts</w:t>
+      </w:r>
+      <w:proofErr w:type="spellEnd"/>
+      <w:r>
+        <w:t xml:space="preserve"> y toca el </w:t>
+      </w:r>
+      <w:proofErr w:type="spellStart"/>
+      <w:r>
+        <w:t>appModule</w:t>
+      </w:r>
+      <w:proofErr w:type="spellEnd"/>
+      <w:r>
+        <w:t>.</w:t>
+      </w:r>
+    </w:p>
+    <w:p>
+      <w:r>
+        <w:t>Este es el CLI para generarlo:</w:t>
+      </w:r>
+    </w:p>
+    <w:p>
+      <w:r>
+        <w:t xml:space="preserve">$ </w:t>
+      </w:r>
+      <w:proofErr w:type="spellStart"/>
+      <w:proofErr w:type="gramStart"/>
+      <w:r>
+        <w:t>ng</w:t>
+      </w:r>
+      <w:proofErr w:type="spellEnd"/>
+      <w:proofErr w:type="gramEnd"/>
+      <w:r>
+        <w:t xml:space="preserve"> </w:t>
+      </w:r>
+      <w:proofErr w:type="spellStart"/>
+      <w:r>
+        <w:t>generate</w:t>
+      </w:r>
+      <w:proofErr w:type="spellEnd"/>
+      <w:r>
+        <w:t xml:space="preserve"> module app-</w:t>
+      </w:r>
+      <w:proofErr w:type="spellStart"/>
+      <w:r>
+        <w:t>routing</w:t>
+      </w:r>
+      <w:proofErr w:type="spellEnd"/>
+      <w:r>
+        <w:t xml:space="preserve"> –flat –module=app</w:t>
+      </w:r>
+      <w:r>
+        <w:t xml:space="preserve"> –para generar un nuevo módulo</w:t>
+      </w:r>
+    </w:p>
+    <w:p/>
+    <w:p/>
+    <w:p>
+      <w:r>
+        <w:t xml:space="preserve">-En las </w:t>
+      </w:r>
+      <w:proofErr w:type="spellStart"/>
+      <w:proofErr w:type="gramStart"/>
+      <w:r>
+        <w:t>path</w:t>
+      </w:r>
+      <w:proofErr w:type="spellEnd"/>
+      <w:r>
+        <w:t xml:space="preserve"> :</w:t>
+      </w:r>
+      <w:proofErr w:type="gramEnd"/>
+      <w:r>
+        <w:t xml:space="preserve"> que es la terminación de la URL – se pondrá lo que diga el de SEO</w:t>
+      </w:r>
+    </w:p>
+    <w:p>
+      <w:r>
+        <w:t xml:space="preserve">-A continuación añadimos el componente relacionado con el </w:t>
+      </w:r>
+      <w:proofErr w:type="spellStart"/>
+      <w:r>
+        <w:t>path</w:t>
+      </w:r>
+      <w:proofErr w:type="spellEnd"/>
+      <w:r>
+        <w:t>.</w:t>
+      </w:r>
+    </w:p>
+    <w:p>
+      <w:r>
+        <w:tab/>
+      </w:r>
+      <w:r>
+        <w:tab/>
+        <w:t>Ex: {</w:t>
+      </w:r>
+      <w:proofErr w:type="spellStart"/>
+      <w:r>
+        <w:t>path</w:t>
+      </w:r>
+      <w:proofErr w:type="spellEnd"/>
+      <w:r>
+        <w:t>: ‘</w:t>
+      </w:r>
+      <w:proofErr w:type="spellStart"/>
+      <w:r>
+        <w:t>contact</w:t>
+      </w:r>
+      <w:proofErr w:type="spellEnd"/>
+      <w:r>
+        <w:t xml:space="preserve">’ , </w:t>
+      </w:r>
+      <w:proofErr w:type="spellStart"/>
+      <w:r>
+        <w:t>component</w:t>
+      </w:r>
+      <w:proofErr w:type="spellEnd"/>
+      <w:r>
+        <w:t>: ContactComponenet</w:t>
+      </w:r>
       <w:bookmarkStart w:id="0" w:name="_GoBack"/>
       <w:bookmarkEnd w:id="0"/>
+    </w:p>
+    <w:p/>
+    <w:p/>
+    <w:p>
+      <w:pPr>
+        <w:spacing w:line="240" w:lineRule="auto"/>
+      </w:pPr>
+    </w:p>
+    <w:p>
+      <w:pPr>
+        <w:spacing w:line="240" w:lineRule="auto"/>
+      </w:pPr>
+    </w:p>
+    <w:p>
+      <w:pPr>
+        <w:spacing w:line="240" w:lineRule="auto"/>
+      </w:pPr>
+    </w:p>
+    <w:p>
+      <w:pPr>
+        <w:spacing w:line="240" w:lineRule="auto"/>
+      </w:pPr>
+    </w:p>
+    <w:p>
+      <w:pPr>
+        <w:spacing w:line="240" w:lineRule="auto"/>
+      </w:pPr>
+    </w:p>
+    <w:p>
+      <w:pPr>
+        <w:spacing w:line="240" w:lineRule="auto"/>
+      </w:pPr>
+    </w:p>
+    <w:p>
+      <w:pPr>
+        <w:spacing w:line="240" w:lineRule="auto"/>
+      </w:pPr>
     </w:p>
     <w:sectPr>
       <w:pgSz w:w="11906" w:h="16838"/>
@@ -2393,7 +3798,7 @@
   <w:abstractNum w:abstractNumId="6" w15:restartNumberingAfterBreak="0">
     <w:nsid w:val="6C3A3ADF"/>
     <w:multiLevelType w:val="hybridMultilevel"/>
-    <w:tmpl w:val="515A594A"/>
+    <w:tmpl w:val="7166C06E"/>
     <w:lvl w:ilvl="0" w:tplc="0C0A0001">
       <w:start w:val="1"/>
       <w:numFmt w:val="bullet"/>
@@ -3174,6 +4579,28 @@
       <w:szCs w:val="32"/>
     </w:rPr>
   </w:style>
+  <w:style w:type="paragraph" w:styleId="Ttulo2">
+    <w:name w:val="heading 2"/>
+    <w:basedOn w:val="Normal"/>
+    <w:next w:val="Normal"/>
+    <w:link w:val="Ttulo2Car"/>
+    <w:uiPriority w:val="9"/>
+    <w:unhideWhenUsed/>
+    <w:qFormat/>
+    <w:rsid w:val="00864DBF"/>
+    <w:pPr>
+      <w:keepNext/>
+      <w:keepLines/>
+      <w:spacing w:before="40" w:after="0"/>
+      <w:outlineLvl w:val="1"/>
+    </w:pPr>
+    <w:rPr>
+      <w:rFonts w:asciiTheme="majorHAnsi" w:eastAsiaTheme="majorEastAsia" w:hAnsiTheme="majorHAnsi" w:cstheme="majorBidi"/>
+      <w:color w:val="2E74B5" w:themeColor="accent1" w:themeShade="BF"/>
+      <w:sz w:val="26"/>
+      <w:szCs w:val="26"/>
+    </w:rPr>
+  </w:style>
   <w:style w:type="character" w:default="1" w:styleId="Fuentedeprrafopredeter">
     <w:name w:val="Default Paragraph Font"/>
     <w:uiPriority w:val="1"/>
@@ -3268,6 +4695,19 @@
       <w:color w:val="2E74B5" w:themeColor="accent1" w:themeShade="BF"/>
       <w:sz w:val="32"/>
       <w:szCs w:val="32"/>
+    </w:rPr>
+  </w:style>
+  <w:style w:type="character" w:customStyle="1" w:styleId="Ttulo2Car">
+    <w:name w:val="Título 2 Car"/>
+    <w:basedOn w:val="Fuentedeprrafopredeter"/>
+    <w:link w:val="Ttulo2"/>
+    <w:uiPriority w:val="9"/>
+    <w:rsid w:val="00864DBF"/>
+    <w:rPr>
+      <w:rFonts w:asciiTheme="majorHAnsi" w:eastAsiaTheme="majorEastAsia" w:hAnsiTheme="majorHAnsi" w:cstheme="majorBidi"/>
+      <w:color w:val="2E74B5" w:themeColor="accent1" w:themeShade="BF"/>
+      <w:sz w:val="26"/>
+      <w:szCs w:val="26"/>
     </w:rPr>
   </w:style>
 </w:styles>

</xml_diff>